<commit_message>
Working on Langley doc.
</commit_message>
<xml_diff>
--- a/langley/langley_dev/LangleyDoc.docx
+++ b/langley/langley_dev/LangleyDoc.docx
@@ -64,21 +64,27 @@
         <w:rPr>
           <w:bCs/>
         </w:rPr>
-        <w:t xml:space="preserve">Se explica a continuación cual es el proceso y cuales las funciones </w:t>
-      </w:r>
-      <w:proofErr w:type="gramStart"/>
-      <w:r>
-        <w:rPr>
-          <w:bCs/>
-        </w:rPr>
-        <w:t>involucradas</w:t>
-      </w:r>
-      <w:proofErr w:type="gramEnd"/>
-      <w:r>
-        <w:rPr>
-          <w:bCs/>
-        </w:rPr>
-        <w:t xml:space="preserve"> en el análisis de los Langleys para el Brewer. </w:t>
+        <w:t xml:space="preserve">Se explica a continuación cual es el proceso y cuales las funciones involucradas en el análisis de los Langleys </w:t>
+      </w:r>
+      <w:proofErr w:type="spellStart"/>
+      <w:r>
+        <w:rPr>
+          <w:bCs/>
+        </w:rPr>
+        <w:t>plots</w:t>
+      </w:r>
+      <w:proofErr w:type="spellEnd"/>
+      <w:r>
+        <w:rPr>
+          <w:bCs/>
+        </w:rPr>
+        <w:t xml:space="preserve"> </w:t>
+      </w:r>
+      <w:r>
+        <w:rPr>
+          <w:bCs/>
+        </w:rPr>
+        <w:t xml:space="preserve">para el Brewer. </w:t>
       </w:r>
       <w:r>
         <w:rPr>
@@ -90,7 +96,13 @@
         <w:rPr>
           <w:bCs/>
         </w:rPr>
-        <w:t xml:space="preserve"> a los métodos Brewer y </w:t>
+        <w:t xml:space="preserve"> a los usados en las redes</w:t>
+      </w:r>
+      <w:r>
+        <w:rPr>
+          <w:bCs/>
+        </w:rPr>
+        <w:t xml:space="preserve"> Brewer y </w:t>
       </w:r>
       <w:proofErr w:type="spellStart"/>
       <w:r>
@@ -236,6 +248,7 @@
         </w:rPr>
       </w:pPr>
       <w:proofErr w:type="spellStart"/>
+      <w:proofErr w:type="gramStart"/>
       <w:r>
         <w:rPr>
           <w:bCs/>
@@ -252,6 +265,7 @@
         <w:t xml:space="preserve"> </w:t>
       </w:r>
       <m:oMath>
+        <w:proofErr w:type="gramEnd"/>
         <m:r>
           <w:rPr>
             <w:rFonts w:ascii="Cambria Math" w:hAnsi="Cambria Math"/>
@@ -361,6 +375,22 @@
         </w:rPr>
         <w:t xml:space="preserve">, </w:t>
       </w:r>
+      <w:proofErr w:type="spellStart"/>
+      <w:r>
+        <w:rPr>
+          <w:bCs/>
+          <w:lang w:val="en-US"/>
+        </w:rPr>
+        <w:t>donde</w:t>
+      </w:r>
+      <w:proofErr w:type="spellEnd"/>
+      <w:r>
+        <w:rPr>
+          <w:bCs/>
+          <w:lang w:val="en-US"/>
+        </w:rPr>
+        <w:t xml:space="preserve"> </w:t>
+      </w:r>
       <m:oMath>
         <m:sSub>
           <m:sSubPr>
@@ -564,7 +594,7 @@
           <w:bCs/>
           <w:lang w:val="en-US"/>
         </w:rPr>
-        <w:t xml:space="preserve">, </w:t>
+        <w:t>(</w:t>
       </w:r>
       <w:proofErr w:type="spellStart"/>
       <w:r>
@@ -637,7 +667,21 @@
           <w:bCs/>
           <w:lang w:val="en-US"/>
         </w:rPr>
-        <w:t xml:space="preserve"> airmass.</w:t>
+        <w:t xml:space="preserve"> airmass</w:t>
+      </w:r>
+      <w:r>
+        <w:rPr>
+          <w:bCs/>
+          <w:lang w:val="en-US"/>
+        </w:rPr>
+        <w:t>)</w:t>
+      </w:r>
+      <w:r>
+        <w:rPr>
+          <w:bCs/>
+          <w:lang w:val="en-US"/>
+        </w:rPr>
+        <w:t>.</w:t>
       </w:r>
       <w:r>
         <w:rPr>
@@ -1103,7 +1147,34 @@
         <w:rPr>
           <w:bCs/>
         </w:rPr>
-        <w:t xml:space="preserve"> 5 minutos. </w:t>
+        <w:t xml:space="preserve"> 5 minutos</w:t>
+      </w:r>
+      <w:r>
+        <w:rPr>
+          <w:bCs/>
+        </w:rPr>
+        <w:t xml:space="preserve">. Este parámetro está definido </w:t>
+      </w:r>
+      <w:proofErr w:type="spellStart"/>
+      <w:r>
+        <w:rPr>
+          <w:bCs/>
+          <w:i/>
+        </w:rPr>
+        <w:t>hardcode</w:t>
+      </w:r>
+      <w:proofErr w:type="spellEnd"/>
+      <w:r>
+        <w:rPr>
+          <w:bCs/>
+        </w:rPr>
+        <w:t xml:space="preserve"> en todos los scripts, es decir, en caso de querer modificarlo, habría que hacerlo directamente en el código</w:t>
+      </w:r>
+      <w:r>
+        <w:rPr>
+          <w:bCs/>
+        </w:rPr>
+        <w:t xml:space="preserve">. </w:t>
       </w:r>
       <w:r>
         <w:rPr>
@@ -1133,7 +1204,34 @@
         <w:rPr>
           <w:bCs/>
         </w:rPr>
-        <w:t xml:space="preserve"> no se trata de datos simultáneos</w:t>
+        <w:t xml:space="preserve"> se </w:t>
+      </w:r>
+      <w:r>
+        <w:rPr>
+          <w:bCs/>
+        </w:rPr>
+        <w:t>puede trabajar igualmente con medidas simultáneas (</w:t>
+      </w:r>
+      <w:proofErr w:type="spellStart"/>
+      <w:r>
+        <w:rPr>
+          <w:bCs/>
+        </w:rPr>
+        <w:t>T</w:t>
+      </w:r>
+      <w:r>
+        <w:rPr>
+          <w:bCs/>
+          <w:vertAlign w:val="subscript"/>
+        </w:rPr>
+        <w:t>sync</w:t>
+      </w:r>
+      <w:proofErr w:type="spellEnd"/>
+      <w:r>
+        <w:rPr>
+          <w:bCs/>
+        </w:rPr>
+        <w:t>=1 minuto en este caso)</w:t>
       </w:r>
       <w:r>
         <w:rPr>
@@ -1797,6 +1895,7 @@
                 <w:b/>
                 <w:bCs/>
               </w:rPr>
+              <w:lastRenderedPageBreak/>
               <w:t>ozone</w:t>
             </w:r>
             <w:r>
@@ -2020,7 +2119,6 @@
           <w:rFonts w:cs="Consolas"/>
           <w:bCs/>
         </w:rPr>
-        <w:lastRenderedPageBreak/>
         <w:t xml:space="preserve">En el caso de trabajar con </w:t>
       </w:r>
       <w:proofErr w:type="spellStart"/>
@@ -2125,7 +2223,21 @@
           <w:rFonts w:cs="Consolas"/>
           <w:bCs/>
         </w:rPr>
-        <w:t>. Todo esto quedará más claro a medida que se lea el documento que nos ocupa.</w:t>
+        <w:t>. Todo esto quedará más claro a medida que se lea e</w:t>
+      </w:r>
+      <w:r>
+        <w:rPr>
+          <w:rFonts w:cs="Consolas"/>
+          <w:bCs/>
+        </w:rPr>
+        <w:t>ste</w:t>
+      </w:r>
+      <w:r>
+        <w:rPr>
+          <w:rFonts w:cs="Consolas"/>
+          <w:bCs/>
+        </w:rPr>
+        <w:t xml:space="preserve"> documento.</w:t>
       </w:r>
       <w:r>
         <w:rPr>
@@ -2829,6 +2941,7 @@
         <w:rPr>
           <w:bCs/>
         </w:rPr>
+        <w:lastRenderedPageBreak/>
         <w:t>Por defecto se trabaja con el campo 8, de modo que</w:t>
       </w:r>
       <w:r>
@@ -2909,7 +3022,6 @@
           <w:bCs/>
           <w:i/>
         </w:rPr>
-        <w:lastRenderedPageBreak/>
         <w:t>summary</w:t>
       </w:r>
       <w:proofErr w:type="spellEnd"/>
@@ -2961,15 +3073,24 @@
           <w:rFonts w:cs="Consolas"/>
           <w:bCs/>
         </w:rPr>
-        <w:t xml:space="preserve"> </w:t>
+        <w:t xml:space="preserve"> corrected) </w:t>
+      </w:r>
+      <w:r>
+        <w:rPr>
+          <w:rFonts w:cs="Consolas"/>
+          <w:bCs/>
+        </w:rPr>
+        <w:t xml:space="preserve">bien con </w:t>
       </w:r>
       <w:proofErr w:type="spellStart"/>
       <w:r>
         <w:rPr>
           <w:rFonts w:cs="Consolas"/>
-          <w:bCs/>
-        </w:rPr>
-        <w:t>corrected</w:t>
+          <w:b/>
+          <w:bCs/>
+          <w:i/>
+        </w:rPr>
+        <w:t>summary_orig</w:t>
       </w:r>
       <w:proofErr w:type="spellEnd"/>
       <w:r>
@@ -2977,14 +3098,7 @@
           <w:rFonts w:cs="Consolas"/>
           <w:bCs/>
         </w:rPr>
-        <w:t xml:space="preserve">) </w:t>
-      </w:r>
-      <w:r>
-        <w:rPr>
-          <w:rFonts w:cs="Consolas"/>
-          <w:bCs/>
-        </w:rPr>
-        <w:t xml:space="preserve">bien con </w:t>
+        <w:t>/</w:t>
       </w:r>
       <w:proofErr w:type="spellStart"/>
       <w:r>
@@ -2994,7 +3108,7 @@
           <w:bCs/>
           <w:i/>
         </w:rPr>
-        <w:t>summary_orig</w:t>
+        <w:t>summary_orig_old</w:t>
       </w:r>
       <w:proofErr w:type="spellEnd"/>
       <w:r>
@@ -3002,17 +3116,15 @@
           <w:rFonts w:cs="Consolas"/>
           <w:bCs/>
         </w:rPr>
-        <w:t>/</w:t>
+        <w:t xml:space="preserve"> (no </w:t>
       </w:r>
       <w:proofErr w:type="spellStart"/>
       <w:r>
         <w:rPr>
           <w:rFonts w:cs="Consolas"/>
-          <w:b/>
-          <w:bCs/>
-          <w:i/>
-        </w:rPr>
-        <w:t>summary_orig_old</w:t>
+          <w:bCs/>
+        </w:rPr>
+        <w:t>filter</w:t>
       </w:r>
       <w:proofErr w:type="spellEnd"/>
       <w:r>
@@ -3020,39 +3132,7 @@
           <w:rFonts w:cs="Consolas"/>
           <w:bCs/>
         </w:rPr>
-        <w:t xml:space="preserve"> (no </w:t>
-      </w:r>
-      <w:proofErr w:type="spellStart"/>
-      <w:r>
-        <w:rPr>
-          <w:rFonts w:cs="Consolas"/>
-          <w:bCs/>
-        </w:rPr>
-        <w:t>filter</w:t>
-      </w:r>
-      <w:proofErr w:type="spellEnd"/>
-      <w:r>
-        <w:rPr>
-          <w:rFonts w:cs="Consolas"/>
-          <w:bCs/>
-        </w:rPr>
-        <w:t xml:space="preserve"> </w:t>
-      </w:r>
-      <w:proofErr w:type="spellStart"/>
-      <w:r>
-        <w:rPr>
-          <w:rFonts w:cs="Consolas"/>
-          <w:bCs/>
-        </w:rPr>
-        <w:t>corrected</w:t>
-      </w:r>
-      <w:proofErr w:type="spellEnd"/>
-      <w:r>
-        <w:rPr>
-          <w:rFonts w:cs="Consolas"/>
-          <w:bCs/>
-        </w:rPr>
-        <w:t>).</w:t>
+        <w:t xml:space="preserve"> corrected).</w:t>
       </w:r>
     </w:p>
     <w:p>
@@ -5380,7 +5460,15 @@
           <w:rFonts w:cs="Consolas"/>
           <w:bCs/>
         </w:rPr>
-        <w:t>) y 42 (No. de medidas individuales de cada sumario). La depuración se hará en una fase posterior</w:t>
+        <w:t xml:space="preserve">) y 42 (No. de medidas </w:t>
+      </w:r>
+      <w:r>
+        <w:rPr>
+          <w:rFonts w:cs="Consolas"/>
+          <w:bCs/>
+        </w:rPr>
+        <w:lastRenderedPageBreak/>
+        <w:t>individuales de cada sumario). La depuración se hará en una fase posterior</w:t>
       </w:r>
       <w:r>
         <w:rPr>
@@ -5432,7 +5520,6 @@
           <w:bCs/>
           <w:i/>
         </w:rPr>
-        <w:lastRenderedPageBreak/>
         <w:t>cfg</w:t>
       </w:r>
       <w:proofErr w:type="spellEnd"/>
@@ -6617,7 +6704,11 @@
         <w:t>. En</w:t>
       </w:r>
       <w:r>
-        <w:t xml:space="preserve"> definitiva, siempre que trabajamos con sumarios </w:t>
+        <w:t xml:space="preserve"> </w:t>
+      </w:r>
+      <w:r>
+        <w:lastRenderedPageBreak/>
+        <w:t xml:space="preserve">definitiva, siempre que trabajamos con sumarios </w:t>
       </w:r>
       <w:r>
         <w:t>debemos iniciar el valor del argumento opcional ‘</w:t>
@@ -6642,7 +6733,6 @@
     </w:p>
     <w:p>
       <w:r>
-        <w:lastRenderedPageBreak/>
         <w:t xml:space="preserve">Como salida, esta función devuelve una matriz de datos con igual estructura que la de entrada, pero depurada según los criterios anteriores. </w:t>
       </w:r>
       <w:r>
@@ -10161,7 +10251,6 @@
           <w:b/>
           <w:u w:val="single"/>
         </w:rPr>
-        <w:lastRenderedPageBreak/>
         <w:t xml:space="preserve">Obtención de </w:t>
       </w:r>
       <w:r>
@@ -13156,6 +13245,7 @@
   <w:style w:type="character" w:default="1" w:styleId="Fuentedeprrafopredeter">
     <w:name w:val="Default Paragraph Font"/>
     <w:uiPriority w:val="1"/>
+    <w:semiHidden/>
     <w:unhideWhenUsed/>
   </w:style>
   <w:style w:type="table" w:default="1" w:styleId="Tablanormal">

</xml_diff>